<commit_message>
the second version add the label
</commit_message>
<xml_diff>
--- a/word_test.docx
+++ b/word_test.docx
@@ -23,6 +23,20 @@
           <w:rFonts w:hint="eastAsia"/>
         </w:rPr>
         <w:t>文档测试</w:t>
+      </w:r>
+    </w:p>
+    <w:p>
+      <w:pPr>
+        <w:ind w:left="420" w:hanging="420"/>
+        <w:rPr>
+          <w:rFonts w:hint="eastAsia"/>
+        </w:rPr>
+      </w:pPr>
+      <w:r>
+        <w:rPr>
+          <w:rFonts w:hint="eastAsia"/>
+        </w:rPr>
+        <w:t>进行了第一次修改，得到第二个版本</w:t>
       </w:r>
       <w:bookmarkStart w:id="0" w:name="_GoBack"/>
       <w:bookmarkEnd w:id="0"/>

</xml_diff>